<commit_message>
upd - All ???
</commit_message>
<xml_diff>
--- a/third-course-db-laba-1/Лабораторная 1 - Бакаев.docx
+++ b/third-course-db-laba-1/Лабораторная 1 - Бакаев.docx
@@ -1,6 +1,6 @@
 
 <file path=word/document.xml><?xml version="1.0" encoding="utf-8"?>
-<w:document xmlns:wpc="http://schemas.microsoft.com/office/word/2010/wordprocessingCanvas" xmlns:mc="http://schemas.openxmlformats.org/markup-compatibility/2006" xmlns:o="urn:schemas-microsoft-com:office:office" xmlns:r="http://schemas.openxmlformats.org/officeDocument/2006/relationships" xmlns:m="http://schemas.openxmlformats.org/officeDocument/2006/math" xmlns:v="urn:schemas-microsoft-com:vml" xmlns:wp14="http://schemas.microsoft.com/office/word/2010/wordprocessingDrawing" xmlns:wp="http://schemas.openxmlformats.org/drawingml/2006/wordprocessingDrawing" xmlns:w10="urn:schemas-microsoft-com:office:word" xmlns:w="http://schemas.openxmlformats.org/wordprocessingml/2006/main" xmlns:w14="http://schemas.microsoft.com/office/word/2010/wordml" xmlns:w15="http://schemas.microsoft.com/office/word/2012/wordml" xmlns:wpg="http://schemas.microsoft.com/office/word/2010/wordprocessingGroup" xmlns:wpi="http://schemas.microsoft.com/office/word/2010/wordprocessingInk" xmlns:wne="http://schemas.microsoft.com/office/word/2006/wordml" xmlns:wps="http://schemas.microsoft.com/office/word/2010/wordprocessingShape" mc:Ignorable="w14 w15 wp14">
+<w:document xmlns:wpc="http://schemas.microsoft.com/office/word/2010/wordprocessingCanvas" xmlns:cx="http://schemas.microsoft.com/office/drawing/2014/chartex" xmlns:cx1="http://schemas.microsoft.com/office/drawing/2015/9/8/chartex" xmlns:mc="http://schemas.openxmlformats.org/markup-compatibility/2006" xmlns:o="urn:schemas-microsoft-com:office:office" xmlns:r="http://schemas.openxmlformats.org/officeDocument/2006/relationships" xmlns:m="http://schemas.openxmlformats.org/officeDocument/2006/math" xmlns:v="urn:schemas-microsoft-com:vml" xmlns:wp14="http://schemas.microsoft.com/office/word/2010/wordprocessingDrawing" xmlns:wp="http://schemas.openxmlformats.org/drawingml/2006/wordprocessingDrawing" xmlns:w10="urn:schemas-microsoft-com:office:word" xmlns:w="http://schemas.openxmlformats.org/wordprocessingml/2006/main" xmlns:w14="http://schemas.microsoft.com/office/word/2010/wordml" xmlns:w15="http://schemas.microsoft.com/office/word/2012/wordml" xmlns:w16se="http://schemas.microsoft.com/office/word/2015/wordml/symex" xmlns:wpg="http://schemas.microsoft.com/office/word/2010/wordprocessingGroup" xmlns:wpi="http://schemas.microsoft.com/office/word/2010/wordprocessingInk" xmlns:wne="http://schemas.microsoft.com/office/word/2006/wordml" xmlns:wps="http://schemas.microsoft.com/office/word/2010/wordprocessingShape" mc:Ignorable="w14 w15 w16se wp14">
   <w:body>
     <w:p>
       <w:pPr>
@@ -283,7 +283,7 @@
             <v:path o:extrusionok="f" gradientshapeok="t" o:connecttype="rect"/>
             <o:lock v:ext="edit" aspectratio="t"/>
           </v:shapetype>
-          <v:shape id="_x0000_i1025" type="#_x0000_t75" style="width:468pt;height:259.55pt">
+          <v:shape id="_x0000_i1025" type="#_x0000_t75" style="width:468pt;height:259.5pt">
             <v:imagedata r:id="rId6" o:title="sublime_text_2016-03-14_11-28-38"/>
           </v:shape>
         </w:pict>
@@ -303,7 +303,7 @@
           <w:szCs w:val="24"/>
         </w:rPr>
         <w:pict>
-          <v:shape id="_x0000_i1026" type="#_x0000_t75" style="width:468pt;height:372.55pt">
+          <v:shape id="_x0000_i1026" type="#_x0000_t75" style="width:468pt;height:372pt">
             <v:imagedata r:id="rId7" o:title="sublime_text_2016-03-14_11-28-43"/>
           </v:shape>
         </w:pict>
@@ -330,7 +330,7 @@
         </w:rPr>
         <w:lastRenderedPageBreak/>
         <w:pict>
-          <v:shape id="_x0000_i1027" type="#_x0000_t75" style="width:468pt;height:268.75pt">
+          <v:shape id="_x0000_i1027" type="#_x0000_t75" style="width:468pt;height:268.5pt">
             <v:imagedata r:id="rId8" o:title="sublime_text_2016-03-14_11-28-52"/>
           </v:shape>
         </w:pict>
@@ -420,7 +420,7 @@
         </w:rPr>
         <w:lastRenderedPageBreak/>
         <w:pict>
-          <v:shape id="_x0000_i1028" type="#_x0000_t75" style="width:468pt;height:40.2pt">
+          <v:shape id="_x0000_i1028" type="#_x0000_t75" style="width:468pt;height:40.5pt">
             <v:imagedata r:id="rId10" o:title="chrome_2016-03-14_11-31-16"/>
           </v:shape>
         </w:pict>
@@ -439,7 +439,7 @@
           <w:lang w:val="ru-RU"/>
         </w:rPr>
         <w:pict>
-          <v:shape id="_x0000_i1029" type="#_x0000_t75" style="width:300.55pt;height:479.7pt">
+          <v:shape id="_x0000_i1029" type="#_x0000_t75" style="width:300.75pt;height:479.25pt">
             <v:imagedata r:id="rId11" o:title="3"/>
           </v:shape>
         </w:pict>
@@ -469,7 +469,7 @@
         </w:rPr>
         <w:lastRenderedPageBreak/>
         <w:pict>
-          <v:shape id="_x0000_i1030" type="#_x0000_t75" style="width:377.6pt;height:509pt">
+          <v:shape id="_x0000_i1030" type="#_x0000_t75" style="width:377.25pt;height:509.25pt">
             <v:imagedata r:id="rId12" o:title="3-1"/>
           </v:shape>
         </w:pict>
@@ -594,7 +594,7 @@
           <w:szCs w:val="44"/>
         </w:rPr>
         <w:pict>
-          <v:shape id="_x0000_i1040" type="#_x0000_t75" style="width:540pt;height:432.85pt">
+          <v:shape id="_x0000_i1031" type="#_x0000_t75" style="width:540pt;height:432.75pt">
             <v:imagedata r:id="rId14" o:title="4a"/>
           </v:shape>
         </w:pict>
@@ -662,7 +662,7 @@
           <w:szCs w:val="44"/>
         </w:rPr>
         <w:pict>
-          <v:shape id="_x0000_i1041" type="#_x0000_t75" style="width:540pt;height:276.3pt">
+          <v:shape id="_x0000_i1032" type="#_x0000_t75" style="width:540pt;height:276pt">
             <v:imagedata r:id="rId15" o:title="4b"/>
           </v:shape>
         </w:pict>
@@ -708,7 +708,7 @@
           <w:szCs w:val="44"/>
         </w:rPr>
         <w:pict>
-          <v:shape id="_x0000_i1042" type="#_x0000_t75" style="width:524.95pt;height:509.85pt">
+          <v:shape id="_x0000_i1033" type="#_x0000_t75" style="width:525pt;height:510pt">
             <v:imagedata r:id="rId16" o:title="4c"/>
           </v:shape>
         </w:pict>
@@ -939,7 +939,7 @@
           <w:szCs w:val="44"/>
         </w:rPr>
         <w:pict>
-          <v:shape id="_x0000_i1031" type="#_x0000_t75" style="width:406.9pt;height:440.35pt">
+          <v:shape id="_x0000_i1034" type="#_x0000_t75" style="width:406.5pt;height:440.25pt">
             <v:imagedata r:id="rId19" o:title="5-b"/>
           </v:shape>
         </w:pict>
@@ -1150,7 +1150,7 @@
           <w:szCs w:val="44"/>
         </w:rPr>
         <w:pict>
-          <v:shape id="_x0000_i1032" type="#_x0000_t75" style="width:464.65pt;height:465.5pt">
+          <v:shape id="_x0000_i1035" type="#_x0000_t75" style="width:464.25pt;height:465.75pt">
             <v:imagedata r:id="rId22" o:title="6-a"/>
           </v:shape>
         </w:pict>
@@ -1377,7 +1377,7 @@
           <w:szCs w:val="44"/>
         </w:rPr>
         <w:pict>
-          <v:shape id="_x0000_i1043" type="#_x0000_t75" style="width:540pt;height:447.05pt">
+          <v:shape id="_x0000_i1036" type="#_x0000_t75" style="width:540pt;height:447pt">
             <v:imagedata r:id="rId25" o:title="7a"/>
           </v:shape>
         </w:pict>
@@ -1407,7 +1407,7 @@
           <w:lang w:val="ru-RU"/>
         </w:rPr>
         <w:pict>
-          <v:shape id="_x0000_i1044" type="#_x0000_t75" style="width:540pt;height:433.65pt">
+          <v:shape id="_x0000_i1037" type="#_x0000_t75" style="width:540pt;height:433.5pt">
             <v:imagedata r:id="rId26" o:title="7b"/>
           </v:shape>
         </w:pict>
@@ -1514,7 +1514,7 @@
           <w:szCs w:val="44"/>
         </w:rPr>
         <w:pict>
-          <v:shape id="_x0000_i1045" type="#_x0000_t75" style="width:539.15pt;height:302.25pt">
+          <v:shape id="_x0000_i1038" type="#_x0000_t75" style="width:538.5pt;height:302.25pt">
             <v:imagedata r:id="rId28" o:title="7d"/>
           </v:shape>
         </w:pict>
@@ -1608,7 +1608,7 @@
           <w:lang w:val="ru-RU"/>
         </w:rPr>
         <w:pict>
-          <v:shape id="_x0000_i1033" type="#_x0000_t75" style="width:540pt;height:454.6pt">
+          <v:shape id="_x0000_i1039" type="#_x0000_t75" style="width:540pt;height:454.5pt">
             <v:imagedata r:id="rId30" o:title="8"/>
           </v:shape>
         </w:pict>
@@ -1702,7 +1702,7 @@
           <w:lang w:val="ru-RU"/>
         </w:rPr>
         <w:pict>
-          <v:shape id="_x0000_i1046" type="#_x0000_t75" style="width:539.15pt;height:298.05pt">
+          <v:shape id="_x0000_i1040" type="#_x0000_t75" style="width:539.25pt;height:297.75pt">
             <v:imagedata r:id="rId32" o:title="9"/>
           </v:shape>
         </w:pict>
@@ -1723,7 +1723,7 @@
           <w:lang w:val="ru-RU"/>
         </w:rPr>
         <w:pict>
-          <v:shape id="_x0000_i1047" type="#_x0000_t75" style="width:540pt;height:285.5pt">
+          <v:shape id="_x0000_i1041" type="#_x0000_t75" style="width:540pt;height:285.75pt">
             <v:imagedata r:id="rId33" o:title="9-result"/>
           </v:shape>
         </w:pict>
@@ -1787,7 +1787,7 @@
         </w:rPr>
         <w:lastRenderedPageBreak/>
         <w:pict>
-          <v:shape id="_x0000_i1034" type="#_x0000_t75" style="width:539.15pt;height:97.95pt">
+          <v:shape id="_x0000_i1042" type="#_x0000_t75" style="width:539.25pt;height:98.25pt">
             <v:imagedata r:id="rId34" o:title="chrome_2016-03-14_11-47-24"/>
           </v:shape>
         </w:pict>
@@ -1838,7 +1838,7 @@
           <w:szCs w:val="24"/>
         </w:rPr>
         <w:pict>
-          <v:shape id="_x0000_i1035" type="#_x0000_t75" style="width:539.15pt;height:283.8pt">
+          <v:shape id="_x0000_i1043" type="#_x0000_t75" style="width:539.25pt;height:283.5pt">
             <v:imagedata r:id="rId35" o:title="10-a-real"/>
           </v:shape>
         </w:pict>
@@ -1893,7 +1893,7 @@
         </w:rPr>
         <w:lastRenderedPageBreak/>
         <w:pict>
-          <v:shape id="_x0000_i1036" type="#_x0000_t75" style="width:539.15pt;height:291.35pt">
+          <v:shape id="_x0000_i1044" type="#_x0000_t75" style="width:539.25pt;height:291pt">
             <v:imagedata r:id="rId36" o:title="10-a(not for task; example query because task result have 0 rows)"/>
           </v:shape>
         </w:pict>
@@ -1915,23 +1915,13 @@
           <w:lang w:val="ru-RU"/>
         </w:rPr>
       </w:pPr>
-      <w:proofErr w:type="gramStart"/>
-      <w:r>
-        <w:rPr>
-          <w:sz w:val="24"/>
-          <w:szCs w:val="24"/>
-          <w:lang w:val="ru-RU"/>
-        </w:rPr>
-        <w:t>( пример</w:t>
-      </w:r>
-      <w:proofErr w:type="gramEnd"/>
-      <w:r>
-        <w:rPr>
-          <w:sz w:val="24"/>
-          <w:szCs w:val="24"/>
-          <w:lang w:val="ru-RU"/>
-        </w:rPr>
-        <w:t xml:space="preserve"> с добавлением</w:t>
+      <w:r>
+        <w:rPr>
+          <w:sz w:val="24"/>
+          <w:szCs w:val="24"/>
+          <w:lang w:val="ru-RU"/>
+        </w:rPr>
+        <w:t>( пример с добавлением</w:t>
       </w:r>
       <w:r>
         <w:rPr>
@@ -1988,7 +1978,7 @@
           <w:szCs w:val="24"/>
         </w:rPr>
         <w:pict>
-          <v:shape id="_x0000_i1048" type="#_x0000_t75" style="width:540pt;height:322.35pt">
+          <v:shape id="_x0000_i1045" type="#_x0000_t75" style="width:540pt;height:322.5pt">
             <v:imagedata r:id="rId37" o:title="10-b"/>
           </v:shape>
         </w:pict>
@@ -2095,33 +2085,26 @@
           <w:szCs w:val="24"/>
         </w:rPr>
       </w:pPr>
-      <w:r>
-        <w:rPr>
-          <w:sz w:val="24"/>
-          <w:szCs w:val="24"/>
-        </w:rPr>
-        <w:lastRenderedPageBreak/>
-        <w:br w:type="page"/>
-      </w:r>
-    </w:p>
-    <w:p>
-      <w:pPr>
-        <w:rPr>
-          <w:sz w:val="24"/>
-          <w:szCs w:val="24"/>
-          <w:lang w:val="ru-RU"/>
-        </w:rPr>
-      </w:pPr>
-      <w:r>
-        <w:rPr>
-          <w:sz w:val="24"/>
-          <w:szCs w:val="24"/>
-          <w:lang w:val="ru-RU"/>
-        </w:rPr>
-        <w:lastRenderedPageBreak/>
+    </w:p>
+    <w:p>
+      <w:pPr>
+        <w:rPr>
+          <w:sz w:val="24"/>
+          <w:szCs w:val="24"/>
+          <w:lang w:val="ru-RU"/>
+        </w:rPr>
+      </w:pPr>
+      <w:bookmarkStart w:id="0" w:name="_GoBack"/>
+      <w:bookmarkEnd w:id="0"/>
+      <w:r>
+        <w:rPr>
+          <w:sz w:val="24"/>
+          <w:szCs w:val="24"/>
+          <w:lang w:val="ru-RU"/>
+        </w:rPr>
         <w:pict>
-          <v:shape id="_x0000_i1037" type="#_x0000_t75" style="width:564.3pt;height:238.6pt">
-            <v:imagedata r:id="rId38" o:title="10-c(7d)"/>
+          <v:shape id="_x0000_i1059" type="#_x0000_t75" style="width:539.25pt;height:324pt">
+            <v:imagedata r:id="rId38" o:title="10-c (7d with IN)"/>
           </v:shape>
         </w:pict>
       </w:r>
@@ -2150,7 +2133,7 @@
           <w:lang w:val="ru-RU"/>
         </w:rPr>
         <w:pict>
-          <v:shape id="_x0000_i1038" type="#_x0000_t75" style="width:539.15pt;height:140.65pt">
+          <v:shape id="_x0000_i1047" type="#_x0000_t75" style="width:539.25pt;height:141pt">
             <v:imagedata r:id="rId39" o:title="chrome_2016-03-14_11-53-52"/>
           </v:shape>
         </w:pict>
@@ -2192,108 +2175,34 @@
           <w:sz w:val="24"/>
           <w:szCs w:val="24"/>
         </w:rPr>
-        <w:drawing>
-          <wp:inline distT="0" distB="0" distL="0" distR="0">
-            <wp:extent cx="6858000" cy="2213486"/>
-            <wp:effectExtent l="0" t="0" r="0" b="0"/>
-            <wp:docPr id="23" name="Picture 23" descr="D:\GitHub repos\hse-all\third-course-db-laba-1\result\11-a.png"/>
-            <wp:cNvGraphicFramePr>
-              <a:graphicFrameLocks xmlns:a="http://schemas.openxmlformats.org/drawingml/2006/main" noChangeAspect="1"/>
-            </wp:cNvGraphicFramePr>
-            <a:graphic xmlns:a="http://schemas.openxmlformats.org/drawingml/2006/main">
-              <a:graphicData uri="http://schemas.openxmlformats.org/drawingml/2006/picture">
-                <pic:pic xmlns:pic="http://schemas.openxmlformats.org/drawingml/2006/picture">
-                  <pic:nvPicPr>
-                    <pic:cNvPr id="0" name="Picture 131" descr="D:\GitHub repos\hse-all\third-course-db-laba-1\result\11-a.png"/>
-                    <pic:cNvPicPr>
-                      <a:picLocks noChangeAspect="1" noChangeArrowheads="1"/>
-                    </pic:cNvPicPr>
-                  </pic:nvPicPr>
-                  <pic:blipFill>
-                    <a:blip r:embed="rId40">
-                      <a:extLst>
-                        <a:ext uri="{28A0092B-C50C-407E-A947-70E740481C1C}">
-                          <a14:useLocalDpi xmlns:a14="http://schemas.microsoft.com/office/drawing/2010/main" val="0"/>
-                        </a:ext>
-                      </a:extLst>
-                    </a:blip>
-                    <a:srcRect/>
-                    <a:stretch>
-                      <a:fillRect/>
-                    </a:stretch>
-                  </pic:blipFill>
-                  <pic:spPr bwMode="auto">
-                    <a:xfrm>
-                      <a:off x="0" y="0"/>
-                      <a:ext cx="6858000" cy="2213486"/>
-                    </a:xfrm>
-                    <a:prstGeom prst="rect">
-                      <a:avLst/>
-                    </a:prstGeom>
-                    <a:noFill/>
-                    <a:ln>
-                      <a:noFill/>
-                    </a:ln>
-                  </pic:spPr>
-                </pic:pic>
-              </a:graphicData>
-            </a:graphic>
-          </wp:inline>
-        </w:drawing>
-      </w:r>
-    </w:p>
-    <w:p>
-      <w:pPr>
-        <w:rPr>
-          <w:sz w:val="24"/>
-          <w:szCs w:val="24"/>
-        </w:rPr>
-      </w:pPr>
-    </w:p>
-    <w:p>
-      <w:pPr>
-        <w:rPr>
-          <w:sz w:val="24"/>
-          <w:szCs w:val="24"/>
-        </w:rPr>
-      </w:pPr>
-    </w:p>
-    <w:p>
-      <w:pPr>
-        <w:rPr>
-          <w:sz w:val="24"/>
-          <w:szCs w:val="24"/>
-        </w:rPr>
-      </w:pPr>
-    </w:p>
-    <w:p>
-      <w:pPr>
-        <w:rPr>
-          <w:sz w:val="24"/>
-          <w:szCs w:val="24"/>
-        </w:rPr>
-      </w:pPr>
-      <w:r>
-        <w:rPr>
-          <w:sz w:val="24"/>
-          <w:szCs w:val="24"/>
-        </w:rPr>
-        <w:br w:type="page"/>
-      </w:r>
-    </w:p>
-    <w:p>
-      <w:pPr>
-        <w:rPr>
-          <w:sz w:val="24"/>
-          <w:szCs w:val="24"/>
-        </w:rPr>
-      </w:pPr>
-      <w:r>
-        <w:rPr>
-          <w:sz w:val="24"/>
-          <w:szCs w:val="24"/>
-        </w:rPr>
         <w:lastRenderedPageBreak/>
+        <w:pict>
+          <v:shape id="_x0000_i1055" type="#_x0000_t75" style="width:539.25pt;height:258.75pt">
+            <v:imagedata r:id="rId40" o:title="11-a"/>
+          </v:shape>
+        </w:pict>
+      </w:r>
+    </w:p>
+    <w:p>
+      <w:pPr>
+        <w:rPr>
+          <w:sz w:val="24"/>
+          <w:szCs w:val="24"/>
+        </w:rPr>
+      </w:pPr>
+    </w:p>
+    <w:p>
+      <w:pPr>
+        <w:rPr>
+          <w:sz w:val="24"/>
+          <w:szCs w:val="24"/>
+        </w:rPr>
+      </w:pPr>
+      <w:r>
+        <w:rPr>
+          <w:sz w:val="24"/>
+          <w:szCs w:val="24"/>
+        </w:rPr>
         <w:t>11b</w:t>
       </w:r>
     </w:p>
@@ -2396,6 +2305,7 @@
           <w:sz w:val="24"/>
           <w:szCs w:val="24"/>
         </w:rPr>
+        <w:lastRenderedPageBreak/>
         <w:drawing>
           <wp:inline distT="0" distB="0" distL="0" distR="0">
             <wp:extent cx="6858000" cy="4007209"/>
@@ -2879,54 +2789,11 @@
           <w:sz w:val="24"/>
           <w:szCs w:val="24"/>
         </w:rPr>
-        <w:drawing>
-          <wp:inline distT="0" distB="0" distL="0" distR="0">
-            <wp:extent cx="6858000" cy="4357273"/>
-            <wp:effectExtent l="0" t="0" r="0" b="5715"/>
-            <wp:docPr id="34" name="Picture 34" descr="D:\GitHub repos\hse-all\third-course-db-laba-1\result\13-a.png"/>
-            <wp:cNvGraphicFramePr>
-              <a:graphicFrameLocks xmlns:a="http://schemas.openxmlformats.org/drawingml/2006/main" noChangeAspect="1"/>
-            </wp:cNvGraphicFramePr>
-            <a:graphic xmlns:a="http://schemas.openxmlformats.org/drawingml/2006/main">
-              <a:graphicData uri="http://schemas.openxmlformats.org/drawingml/2006/picture">
-                <pic:pic xmlns:pic="http://schemas.openxmlformats.org/drawingml/2006/picture">
-                  <pic:nvPicPr>
-                    <pic:cNvPr id="0" name="Picture 142" descr="D:\GitHub repos\hse-all\third-course-db-laba-1\result\13-a.png"/>
-                    <pic:cNvPicPr>
-                      <a:picLocks noChangeAspect="1" noChangeArrowheads="1"/>
-                    </pic:cNvPicPr>
-                  </pic:nvPicPr>
-                  <pic:blipFill>
-                    <a:blip r:embed="rId48">
-                      <a:extLst>
-                        <a:ext uri="{28A0092B-C50C-407E-A947-70E740481C1C}">
-                          <a14:useLocalDpi xmlns:a14="http://schemas.microsoft.com/office/drawing/2010/main" val="0"/>
-                        </a:ext>
-                      </a:extLst>
-                    </a:blip>
-                    <a:srcRect/>
-                    <a:stretch>
-                      <a:fillRect/>
-                    </a:stretch>
-                  </pic:blipFill>
-                  <pic:spPr bwMode="auto">
-                    <a:xfrm>
-                      <a:off x="0" y="0"/>
-                      <a:ext cx="6858000" cy="4357273"/>
-                    </a:xfrm>
-                    <a:prstGeom prst="rect">
-                      <a:avLst/>
-                    </a:prstGeom>
-                    <a:noFill/>
-                    <a:ln>
-                      <a:noFill/>
-                    </a:ln>
-                  </pic:spPr>
-                </pic:pic>
-              </a:graphicData>
-            </a:graphic>
-          </wp:inline>
-        </w:drawing>
+        <w:pict>
+          <v:shape id="_x0000_i1056" type="#_x0000_t75" style="width:539.25pt;height:319.5pt">
+            <v:imagedata r:id="rId48" o:title="13-a"/>
+          </v:shape>
+        </w:pict>
       </w:r>
     </w:p>
     <w:p>
@@ -3285,54 +3152,11 @@
           <w:sz w:val="24"/>
           <w:szCs w:val="24"/>
         </w:rPr>
-        <w:drawing>
-          <wp:inline distT="0" distB="0" distL="0" distR="0">
-            <wp:extent cx="6858000" cy="4011766"/>
-            <wp:effectExtent l="0" t="0" r="0" b="8255"/>
-            <wp:docPr id="38" name="Picture 38" descr="D:\GitHub repos\hse-all\third-course-db-laba-1\result\13-d.png"/>
-            <wp:cNvGraphicFramePr>
-              <a:graphicFrameLocks xmlns:a="http://schemas.openxmlformats.org/drawingml/2006/main" noChangeAspect="1"/>
-            </wp:cNvGraphicFramePr>
-            <a:graphic xmlns:a="http://schemas.openxmlformats.org/drawingml/2006/main">
-              <a:graphicData uri="http://schemas.openxmlformats.org/drawingml/2006/picture">
-                <pic:pic xmlns:pic="http://schemas.openxmlformats.org/drawingml/2006/picture">
-                  <pic:nvPicPr>
-                    <pic:cNvPr id="0" name="Picture 146" descr="D:\GitHub repos\hse-all\third-course-db-laba-1\result\13-d.png"/>
-                    <pic:cNvPicPr>
-                      <a:picLocks noChangeAspect="1" noChangeArrowheads="1"/>
-                    </pic:cNvPicPr>
-                  </pic:nvPicPr>
-                  <pic:blipFill>
-                    <a:blip r:embed="rId51">
-                      <a:extLst>
-                        <a:ext uri="{28A0092B-C50C-407E-A947-70E740481C1C}">
-                          <a14:useLocalDpi xmlns:a14="http://schemas.microsoft.com/office/drawing/2010/main" val="0"/>
-                        </a:ext>
-                      </a:extLst>
-                    </a:blip>
-                    <a:srcRect/>
-                    <a:stretch>
-                      <a:fillRect/>
-                    </a:stretch>
-                  </pic:blipFill>
-                  <pic:spPr bwMode="auto">
-                    <a:xfrm>
-                      <a:off x="0" y="0"/>
-                      <a:ext cx="6858000" cy="4011766"/>
-                    </a:xfrm>
-                    <a:prstGeom prst="rect">
-                      <a:avLst/>
-                    </a:prstGeom>
-                    <a:noFill/>
-                    <a:ln>
-                      <a:noFill/>
-                    </a:ln>
-                  </pic:spPr>
-                </pic:pic>
-              </a:graphicData>
-            </a:graphic>
-          </wp:inline>
-        </w:drawing>
+        <w:pict>
+          <v:shape id="_x0000_i1057" type="#_x0000_t75" style="width:540pt;height:4in">
+            <v:imagedata r:id="rId51" o:title="13-d"/>
+          </v:shape>
+        </w:pict>
       </w:r>
     </w:p>
     <w:p>
@@ -3612,13 +3436,11 @@
           <w:szCs w:val="24"/>
         </w:rPr>
         <w:pict>
-          <v:shape id="_x0000_i1049" type="#_x0000_t75" style="width:540pt;height:273.75pt">
+          <v:shape id="_x0000_i1048" type="#_x0000_t75" style="width:540pt;height:273.75pt">
             <v:imagedata r:id="rId55" o:title="14-c"/>
           </v:shape>
         </w:pict>
       </w:r>
-      <w:bookmarkStart w:id="0" w:name="_GoBack"/>
-      <w:bookmarkEnd w:id="0"/>
     </w:p>
     <w:p>
       <w:pPr>
@@ -4263,7 +4085,7 @@
           <w:lang w:val="ru-RU"/>
         </w:rPr>
         <w:pict>
-          <v:shape id="_x0000_i1039" type="#_x0000_t75" style="width:540pt;height:5in">
+          <v:shape id="_x0000_i1049" type="#_x0000_t75" style="width:540pt;height:5in">
             <v:imagedata r:id="rId62" o:title="er_diagram"/>
           </v:shape>
         </w:pict>
@@ -9380,7 +9202,7 @@
 </file>
 
 <file path=word/styles.xml><?xml version="1.0" encoding="utf-8"?>
-<w:styles xmlns:mc="http://schemas.openxmlformats.org/markup-compatibility/2006" xmlns:r="http://schemas.openxmlformats.org/officeDocument/2006/relationships" xmlns:w="http://schemas.openxmlformats.org/wordprocessingml/2006/main" xmlns:w14="http://schemas.microsoft.com/office/word/2010/wordml" xmlns:w15="http://schemas.microsoft.com/office/word/2012/wordml" mc:Ignorable="w14 w15">
+<w:styles xmlns:mc="http://schemas.openxmlformats.org/markup-compatibility/2006" xmlns:r="http://schemas.openxmlformats.org/officeDocument/2006/relationships" xmlns:w="http://schemas.openxmlformats.org/wordprocessingml/2006/main" xmlns:w14="http://schemas.microsoft.com/office/word/2010/wordml" xmlns:w15="http://schemas.microsoft.com/office/word/2012/wordml" xmlns:w16se="http://schemas.microsoft.com/office/word/2015/wordml/symex" mc:Ignorable="w14 w15 w16se">
   <w:docDefaults>
     <w:rPrDefault>
       <w:rPr>

</xml_diff>